<commit_message>
Client Scrum >> Added filenames of previous scrum
</commit_message>
<xml_diff>
--- a/ScrumReports/Client/Client Scrum Report Feb 6 - Feb 13.docx
+++ b/ScrumReports/Client/Client Scrum Report Feb 6 - Feb 13.docx
@@ -2,6 +2,432 @@
 <file path=word/document.xml><?xml version="1.0" encoding="utf-8"?>
 <w:document xmlns:wpc="http://schemas.microsoft.com/office/word/2010/wordprocessingCanvas" xmlns:mc="http://schemas.openxmlformats.org/markup-compatibility/2006" xmlns:o="urn:schemas-microsoft-com:office:office" xmlns:r="http://schemas.openxmlformats.org/officeDocument/2006/relationships" xmlns:m="http://schemas.openxmlformats.org/officeDocument/2006/math" xmlns:v="urn:schemas-microsoft-com:vml" xmlns:wp14="http://schemas.microsoft.com/office/word/2010/wordprocessingDrawing" xmlns:wp="http://schemas.openxmlformats.org/drawingml/2006/wordprocessingDrawing" xmlns:w10="urn:schemas-microsoft-com:office:word" xmlns:w="http://schemas.openxmlformats.org/wordprocessingml/2006/main" xmlns:w14="http://schemas.microsoft.com/office/word/2010/wordml" xmlns:w15="http://schemas.microsoft.com/office/word/2012/wordml" xmlns:wpg="http://schemas.microsoft.com/office/word/2010/wordprocessingGroup" xmlns:wpi="http://schemas.microsoft.com/office/word/2010/wordprocessingInk" xmlns:wne="http://schemas.microsoft.com/office/word/2006/wordml" xmlns:wps="http://schemas.microsoft.com/office/word/2010/wordprocessingShape" mc:Ignorable="w14 w15 wp14">
   <w:body>
+    <w:p>
+      <w:pPr>
+        <w:pStyle w:val="Heading1"/>
+        <w:rPr>
+          <w:sz w:val="72"/>
+          <w:szCs w:val="72"/>
+        </w:rPr>
+      </w:pPr>
+      <w:r>
+        <w:rPr>
+          <w:sz w:val="72"/>
+          <w:szCs w:val="72"/>
+        </w:rPr>
+        <w:t>Previous Scrum Recap</w:t>
+      </w:r>
+    </w:p>
+    <w:p>
+      <w:pPr>
+        <w:rPr>
+          <w:sz w:val="18"/>
+        </w:rPr>
+      </w:pPr>
+      <w:r>
+        <w:rPr>
+          <w:szCs w:val="32"/>
+        </w:rPr>
+        <w:t>Andrew Godfroy</w:t>
+      </w:r>
+    </w:p>
+    <w:p>
+      <w:pPr>
+        <w:pStyle w:val="ListParagraph"/>
+        <w:numPr>
+          <w:ilvl w:val="0"/>
+          <w:numId w:val="6"/>
+        </w:numPr>
+        <w:spacing w:line="256" w:lineRule="auto"/>
+        <w:rPr>
+          <w:sz w:val="18"/>
+        </w:rPr>
+      </w:pPr>
+      <w:r>
+        <w:rPr>
+          <w:sz w:val="21"/>
+          <w:szCs w:val="28"/>
+        </w:rPr>
+        <w:t xml:space="preserve">Basic </w:t>
+      </w:r>
+      <w:r>
+        <w:rPr>
+          <w:sz w:val="21"/>
+          <w:szCs w:val="28"/>
+        </w:rPr>
+        <w:t>API Complete.</w:t>
+      </w:r>
+      <w:r>
+        <w:rPr>
+          <w:sz w:val="21"/>
+          <w:szCs w:val="28"/>
+        </w:rPr>
+        <w:t xml:space="preserve"> See Folder</w:t>
+      </w:r>
+      <w:r>
+        <w:rPr>
+          <w:sz w:val="21"/>
+          <w:szCs w:val="28"/>
+        </w:rPr>
+        <w:t>:</w:t>
+      </w:r>
+      <w:r>
+        <w:rPr>
+          <w:sz w:val="21"/>
+          <w:szCs w:val="28"/>
+        </w:rPr>
+        <w:t xml:space="preserve"> Implementation&gt;&gt;Client&gt;&gt;ClientAPI</w:t>
+      </w:r>
+    </w:p>
+    <w:p>
+      <w:pPr>
+        <w:rPr>
+          <w:sz w:val="18"/>
+        </w:rPr>
+      </w:pPr>
+      <w:r>
+        <w:rPr>
+          <w:szCs w:val="32"/>
+        </w:rPr>
+        <w:t>Cassandra Siewert</w:t>
+      </w:r>
+    </w:p>
+    <w:p>
+      <w:pPr>
+        <w:pStyle w:val="ListParagraph"/>
+        <w:numPr>
+          <w:ilvl w:val="0"/>
+          <w:numId w:val="6"/>
+        </w:numPr>
+        <w:spacing w:line="256" w:lineRule="auto"/>
+        <w:rPr>
+          <w:sz w:val="18"/>
+        </w:rPr>
+      </w:pPr>
+      <w:r>
+        <w:rPr>
+          <w:sz w:val="21"/>
+          <w:szCs w:val="28"/>
+        </w:rPr>
+        <w:t>Tiles Complete. See folder</w:t>
+      </w:r>
+      <w:r>
+        <w:rPr>
+          <w:sz w:val="21"/>
+          <w:szCs w:val="28"/>
+        </w:rPr>
+        <w:t>:</w:t>
+      </w:r>
+      <w:r>
+        <w:rPr>
+          <w:sz w:val="21"/>
+          <w:szCs w:val="28"/>
+        </w:rPr>
+        <w:t xml:space="preserve"> </w:t>
+      </w:r>
+      <w:r>
+        <w:rPr>
+          <w:sz w:val="21"/>
+          <w:szCs w:val="28"/>
+        </w:rPr>
+        <w:t>Implementation</w:t>
+      </w:r>
+      <w:r>
+        <w:rPr>
+          <w:sz w:val="21"/>
+          <w:szCs w:val="28"/>
+        </w:rPr>
+        <w:t>&gt;&gt;Client&gt;&gt;Client&gt;&gt;Resources&gt;&gt;Tiles</w:t>
+      </w:r>
+    </w:p>
+    <w:p>
+      <w:pPr>
+        <w:pStyle w:val="ListParagraph"/>
+        <w:numPr>
+          <w:ilvl w:val="0"/>
+          <w:numId w:val="6"/>
+        </w:numPr>
+        <w:spacing w:line="256" w:lineRule="auto"/>
+        <w:rPr>
+          <w:sz w:val="18"/>
+        </w:rPr>
+      </w:pPr>
+      <w:r>
+        <w:rPr>
+          <w:sz w:val="21"/>
+          <w:szCs w:val="28"/>
+        </w:rPr>
+        <w:t>Basic Minion Artwork. See Folder Implementation&gt;&gt;Client&gt;&gt;Client&gt;&gt;Resources&gt;&gt;Sprites</w:t>
+      </w:r>
+    </w:p>
+    <w:p>
+      <w:pPr>
+        <w:rPr>
+          <w:sz w:val="18"/>
+        </w:rPr>
+      </w:pPr>
+      <w:r>
+        <w:rPr>
+          <w:szCs w:val="32"/>
+        </w:rPr>
+        <w:t>Deanna Sowa</w:t>
+      </w:r>
+    </w:p>
+    <w:p>
+      <w:pPr>
+        <w:pStyle w:val="ListParagraph"/>
+        <w:numPr>
+          <w:ilvl w:val="0"/>
+          <w:numId w:val="6"/>
+        </w:numPr>
+        <w:spacing w:line="256" w:lineRule="auto"/>
+        <w:rPr>
+          <w:sz w:val="18"/>
+        </w:rPr>
+      </w:pPr>
+      <w:r>
+        <w:rPr>
+          <w:sz w:val="21"/>
+          <w:szCs w:val="28"/>
+        </w:rPr>
+        <w:t>Basic Minion Artwork. See Folder</w:t>
+      </w:r>
+      <w:r>
+        <w:rPr>
+          <w:sz w:val="21"/>
+          <w:szCs w:val="28"/>
+        </w:rPr>
+        <w:t>:</w:t>
+      </w:r>
+      <w:r>
+        <w:rPr>
+          <w:sz w:val="21"/>
+          <w:szCs w:val="28"/>
+        </w:rPr>
+        <w:t xml:space="preserve"> Implementation&gt;&gt;Client&gt;&gt;Client&gt;&gt;Resources&gt;&gt;Sprites</w:t>
+      </w:r>
+    </w:p>
+    <w:p>
+      <w:pPr>
+        <w:pStyle w:val="ListParagraph"/>
+        <w:numPr>
+          <w:ilvl w:val="0"/>
+          <w:numId w:val="6"/>
+        </w:numPr>
+        <w:spacing w:line="256" w:lineRule="auto"/>
+        <w:rPr>
+          <w:sz w:val="18"/>
+        </w:rPr>
+      </w:pPr>
+      <w:r>
+        <w:rPr>
+          <w:sz w:val="21"/>
+          <w:szCs w:val="28"/>
+        </w:rPr>
+        <w:t>Layout complete. See file</w:t>
+      </w:r>
+      <w:r>
+        <w:rPr>
+          <w:sz w:val="21"/>
+          <w:szCs w:val="28"/>
+        </w:rPr>
+        <w:t>:</w:t>
+      </w:r>
+      <w:r>
+        <w:rPr>
+          <w:sz w:val="21"/>
+          <w:szCs w:val="28"/>
+        </w:rPr>
+        <w:t xml:space="preserve"> Implementation&gt;&gt;Client&gt;&gt;Client&gt;&gt;MainMenu.h</w:t>
+      </w:r>
+    </w:p>
+    <w:p>
+      <w:pPr>
+        <w:rPr>
+          <w:sz w:val="18"/>
+        </w:rPr>
+      </w:pPr>
+      <w:r>
+        <w:rPr>
+          <w:szCs w:val="32"/>
+        </w:rPr>
+        <w:t>Christian Adao</w:t>
+      </w:r>
+    </w:p>
+    <w:p>
+      <w:pPr>
+        <w:pStyle w:val="ListParagraph"/>
+        <w:numPr>
+          <w:ilvl w:val="0"/>
+          <w:numId w:val="6"/>
+        </w:numPr>
+        <w:spacing w:line="256" w:lineRule="auto"/>
+        <w:rPr>
+          <w:sz w:val="18"/>
+        </w:rPr>
+      </w:pPr>
+      <w:r>
+        <w:rPr>
+          <w:sz w:val="21"/>
+          <w:szCs w:val="28"/>
+        </w:rPr>
+        <w:t xml:space="preserve">Layout Complete. Waiting </w:t>
+      </w:r>
+      <w:r>
+        <w:rPr>
+          <w:sz w:val="21"/>
+          <w:szCs w:val="28"/>
+        </w:rPr>
+        <w:t>on Event Completion of TextBoxs</w:t>
+      </w:r>
+      <w:r>
+        <w:rPr>
+          <w:sz w:val="21"/>
+          <w:szCs w:val="28"/>
+        </w:rPr>
+        <w:t>/</w:t>
+      </w:r>
+      <w:r>
+        <w:rPr>
+          <w:sz w:val="21"/>
+          <w:szCs w:val="28"/>
+        </w:rPr>
+        <w:t>Labels before continuing. See file</w:t>
+      </w:r>
+      <w:r>
+        <w:rPr>
+          <w:sz w:val="21"/>
+          <w:szCs w:val="28"/>
+        </w:rPr>
+        <w:t>:</w:t>
+      </w:r>
+      <w:r>
+        <w:rPr>
+          <w:sz w:val="21"/>
+          <w:szCs w:val="28"/>
+        </w:rPr>
+        <w:t xml:space="preserve"> </w:t>
+      </w:r>
+      <w:r>
+        <w:rPr>
+          <w:sz w:val="21"/>
+          <w:szCs w:val="28"/>
+        </w:rPr>
+        <w:t>Implementation</w:t>
+      </w:r>
+      <w:r>
+        <w:rPr>
+          <w:sz w:val="21"/>
+          <w:szCs w:val="28"/>
+        </w:rPr>
+        <w:t>&gt;&gt;Client&gt;&gt;Client&gt;&gt;GameLoby.h</w:t>
+      </w:r>
+    </w:p>
+    <w:p>
+      <w:pPr>
+        <w:rPr>
+          <w:szCs w:val="32"/>
+        </w:rPr>
+      </w:pPr>
+      <w:r>
+        <w:rPr>
+          <w:szCs w:val="32"/>
+        </w:rPr>
+        <w:t>Geordie Powers</w:t>
+      </w:r>
+      <w:r>
+        <w:rPr>
+          <w:szCs w:val="32"/>
+        </w:rPr>
+        <w:t xml:space="preserve"> &amp; </w:t>
+      </w:r>
+      <w:r>
+        <w:rPr>
+          <w:szCs w:val="32"/>
+        </w:rPr>
+        <w:t>Tyler Remazki</w:t>
+      </w:r>
+    </w:p>
+    <w:p>
+      <w:pPr>
+        <w:pStyle w:val="ListParagraph"/>
+        <w:numPr>
+          <w:ilvl w:val="0"/>
+          <w:numId w:val="6"/>
+        </w:numPr>
+        <w:spacing w:line="256" w:lineRule="auto"/>
+        <w:rPr>
+          <w:sz w:val="18"/>
+        </w:rPr>
+      </w:pPr>
+      <w:r>
+        <w:rPr>
+          <w:sz w:val="21"/>
+          <w:szCs w:val="28"/>
+        </w:rPr>
+        <w:t>Basic layout implementation complete. See</w:t>
+      </w:r>
+      <w:r>
+        <w:rPr>
+          <w:sz w:val="21"/>
+          <w:szCs w:val="28"/>
+        </w:rPr>
+        <w:t xml:space="preserve"> folder</w:t>
+      </w:r>
+      <w:r>
+        <w:rPr>
+          <w:sz w:val="21"/>
+          <w:szCs w:val="28"/>
+        </w:rPr>
+        <w:t>:</w:t>
+      </w:r>
+      <w:r>
+        <w:rPr>
+          <w:sz w:val="21"/>
+          <w:szCs w:val="28"/>
+        </w:rPr>
+        <w:t xml:space="preserve"> </w:t>
+      </w:r>
+      <w:r>
+        <w:rPr>
+          <w:sz w:val="21"/>
+          <w:szCs w:val="28"/>
+        </w:rPr>
+        <w:t xml:space="preserve">Implementation&gt;&gt;Client&gt;&gt;Map Editor </w:t>
+      </w:r>
+    </w:p>
+    <w:p>
+      <w:pPr>
+        <w:rPr>
+          <w:sz w:val="32"/>
+          <w:szCs w:val="32"/>
+        </w:rPr>
+      </w:pPr>
+    </w:p>
+    <w:p>
+      <w:pPr>
+        <w:rPr>
+          <w:sz w:val="32"/>
+          <w:szCs w:val="32"/>
+        </w:rPr>
+      </w:pPr>
+      <w:bookmarkStart w:id="0" w:name="_GoBack"/>
+      <w:bookmarkEnd w:id="0"/>
+    </w:p>
+    <w:p>
+      <w:pPr>
+        <w:pStyle w:val="Heading1"/>
+        <w:rPr>
+          <w:sz w:val="72"/>
+        </w:rPr>
+      </w:pPr>
+      <w:r>
+        <w:rPr>
+          <w:sz w:val="72"/>
+        </w:rPr>
+        <w:t>Next Scrum</w:t>
+      </w:r>
+    </w:p>
     <w:p>
       <w:r>
         <w:rPr>
@@ -26,15 +452,13 @@
         </w:rPr>
         <w:t xml:space="preserve">Begin communication with Server team to discuss which data to send back and </w:t>
       </w:r>
-      <w:proofErr w:type="spellStart"/>
-      <w:r>
-        <w:rPr>
-          <w:sz w:val="28"/>
-          <w:szCs w:val="28"/>
-        </w:rPr>
-        <w:t>fourth</w:t>
-      </w:r>
-      <w:proofErr w:type="spellEnd"/>
+      <w:r>
+        <w:rPr>
+          <w:sz w:val="28"/>
+          <w:szCs w:val="28"/>
+        </w:rPr>
+        <w:t>forth</w:t>
+      </w:r>
       <w:r>
         <w:rPr>
           <w:sz w:val="28"/>
@@ -51,7 +475,6 @@
           <w:numId w:val="1"/>
         </w:numPr>
       </w:pPr>
-      <w:proofErr w:type="spellStart"/>
       <w:r>
         <w:rPr>
           <w:sz w:val="28"/>
@@ -59,7 +482,6 @@
         </w:rPr>
         <w:t>ClientAPI</w:t>
       </w:r>
-      <w:proofErr w:type="spellEnd"/>
     </w:p>
     <w:p>
       <w:pPr>
@@ -131,14 +553,21 @@
           <w:sz w:val="28"/>
           <w:szCs w:val="28"/>
         </w:rPr>
-        <w:t>Begin working on Menu Implementations within C++/SDL using the API</w:t>
-      </w:r>
-      <w:r>
-        <w:rPr>
-          <w:sz w:val="28"/>
-          <w:szCs w:val="28"/>
-        </w:rPr>
-        <w:t xml:space="preserve"> (Beginning This week)</w:t>
+        <w:t>“</w:t>
+      </w:r>
+      <w:r>
+        <w:rPr>
+          <w:sz w:val="28"/>
+          <w:szCs w:val="28"/>
+        </w:rPr>
+        <w:t>Create Game</w:t>
+      </w:r>
+      <w:r>
+        <w:rPr>
+          <w:sz w:val="28"/>
+          <w:szCs w:val="28"/>
+        </w:rPr>
+        <w:t>” Menu</w:t>
       </w:r>
     </w:p>
     <w:p>
@@ -154,7 +583,17 @@
           <w:sz w:val="28"/>
           <w:szCs w:val="28"/>
         </w:rPr>
-        <w:t>Create Game</w:t>
+        <w:t>Advanced Tower Artwork</w:t>
+      </w:r>
+    </w:p>
+    <w:p>
+      <w:r>
+        <w:rPr>
+          <w:sz w:val="32"/>
+          <w:szCs w:val="32"/>
+        </w:rPr>
+        <w:lastRenderedPageBreak/>
+        <w:t>Deanna Sowa</w:t>
       </w:r>
     </w:p>
     <w:p>
@@ -170,16 +609,7 @@
           <w:sz w:val="28"/>
           <w:szCs w:val="28"/>
         </w:rPr>
-        <w:t>Advanced Tower Artwork</w:t>
-      </w:r>
-    </w:p>
-    <w:p>
-      <w:r>
-        <w:rPr>
-          <w:sz w:val="32"/>
-          <w:szCs w:val="32"/>
-        </w:rPr>
-        <w:t>Deanna Sowa</w:t>
+        <w:t>“Credits” Menu</w:t>
       </w:r>
     </w:p>
     <w:p>
@@ -199,6 +629,15 @@
       </w:r>
     </w:p>
     <w:p>
+      <w:r>
+        <w:rPr>
+          <w:sz w:val="32"/>
+          <w:szCs w:val="32"/>
+        </w:rPr>
+        <w:t>Neil Schlachter</w:t>
+      </w:r>
+    </w:p>
+    <w:p>
       <w:pPr>
         <w:pStyle w:val="ListParagraph"/>
         <w:numPr>
@@ -211,7 +650,21 @@
           <w:sz w:val="28"/>
           <w:szCs w:val="28"/>
         </w:rPr>
-        <w:t>Credits Menu</w:t>
+        <w:t>“</w:t>
+      </w:r>
+      <w:r>
+        <w:rPr>
+          <w:sz w:val="28"/>
+          <w:szCs w:val="28"/>
+        </w:rPr>
+        <w:t>View Games</w:t>
+      </w:r>
+      <w:r>
+        <w:rPr>
+          <w:sz w:val="28"/>
+          <w:szCs w:val="28"/>
+        </w:rPr>
+        <w:t>” Menu</w:t>
       </w:r>
     </w:p>
     <w:p>
@@ -220,17 +673,8 @@
           <w:sz w:val="32"/>
           <w:szCs w:val="32"/>
         </w:rPr>
-        <w:t xml:space="preserve">Neil </w:t>
-      </w:r>
-      <w:proofErr w:type="spellStart"/>
-      <w:r>
-        <w:rPr>
-          <w:sz w:val="32"/>
-          <w:szCs w:val="32"/>
-        </w:rPr>
-        <w:t>Schlachter</w:t>
-      </w:r>
-      <w:proofErr w:type="spellEnd"/>
+        <w:t>Christian Adao</w:t>
+      </w:r>
     </w:p>
     <w:p>
       <w:pPr>
@@ -245,7 +689,28 @@
           <w:sz w:val="28"/>
           <w:szCs w:val="28"/>
         </w:rPr>
-        <w:t>Begin Implementing Server Lobby within C++/SDL using the API</w:t>
+        <w:t xml:space="preserve">Finish </w:t>
+      </w:r>
+      <w:r>
+        <w:rPr>
+          <w:sz w:val="28"/>
+          <w:szCs w:val="28"/>
+        </w:rPr>
+        <w:t>“</w:t>
+      </w:r>
+      <w:r>
+        <w:rPr>
+          <w:sz w:val="28"/>
+          <w:szCs w:val="28"/>
+        </w:rPr>
+        <w:t>Game Lobby</w:t>
+      </w:r>
+      <w:r>
+        <w:rPr>
+          <w:sz w:val="28"/>
+          <w:szCs w:val="28"/>
+        </w:rPr>
+        <w:t>” Menu</w:t>
       </w:r>
     </w:p>
     <w:p>
@@ -254,7 +719,7 @@
           <w:sz w:val="32"/>
           <w:szCs w:val="32"/>
         </w:rPr>
-        <w:t>Christian Adao</w:t>
+        <w:t>Geordie Powers</w:t>
       </w:r>
     </w:p>
     <w:p>
@@ -270,16 +735,14 @@
           <w:sz w:val="28"/>
           <w:szCs w:val="28"/>
         </w:rPr>
-        <w:t>Finish Implementing The Game Lobby</w:t>
-      </w:r>
-    </w:p>
-    <w:p>
-      <w:r>
-        <w:rPr>
-          <w:sz w:val="32"/>
-          <w:szCs w:val="32"/>
-        </w:rPr>
-        <w:t>Geordie Powers</w:t>
+        <w:t>Finished</w:t>
+      </w:r>
+      <w:r>
+        <w:rPr>
+          <w:sz w:val="28"/>
+          <w:szCs w:val="28"/>
+        </w:rPr>
+        <w:t xml:space="preserve"> Level Editor</w:t>
       </w:r>
     </w:p>
     <w:p>
@@ -295,23 +758,21 @@
           <w:sz w:val="28"/>
           <w:szCs w:val="28"/>
         </w:rPr>
-        <w:t>Complete The Level Editor</w:t>
-      </w:r>
-    </w:p>
-    <w:p>
-      <w:pPr>
-        <w:pStyle w:val="ListParagraph"/>
-        <w:numPr>
-          <w:ilvl w:val="0"/>
-          <w:numId w:val="1"/>
-        </w:numPr>
-      </w:pPr>
-      <w:r>
-        <w:rPr>
-          <w:sz w:val="28"/>
-          <w:szCs w:val="28"/>
-        </w:rPr>
-        <w:t>Basic communication with the Server/Networking</w:t>
+        <w:t xml:space="preserve">Begin work on a </w:t>
+      </w:r>
+      <w:r>
+        <w:rPr>
+          <w:sz w:val="28"/>
+          <w:szCs w:val="28"/>
+        </w:rPr>
+        <w:t>w</w:t>
+      </w:r>
+      <w:r>
+        <w:rPr>
+          <w:sz w:val="28"/>
+          <w:szCs w:val="28"/>
+        </w:rPr>
+        <w:t>rapper for Network traffic</w:t>
       </w:r>
     </w:p>
     <w:p>
@@ -346,7 +807,14 @@
           <w:sz w:val="28"/>
           <w:szCs w:val="32"/>
         </w:rPr>
-        <w:t>Complete the Level Editor</w:t>
+        <w:t xml:space="preserve">Finished </w:t>
+      </w:r>
+      <w:r>
+        <w:rPr>
+          <w:sz w:val="28"/>
+          <w:szCs w:val="32"/>
+        </w:rPr>
+        <w:t>Level Editor</w:t>
       </w:r>
     </w:p>
     <w:p>
@@ -381,17 +849,8 @@
           <w:sz w:val="32"/>
           <w:szCs w:val="32"/>
         </w:rPr>
-        <w:t xml:space="preserve">David </w:t>
-      </w:r>
-      <w:proofErr w:type="gramStart"/>
-      <w:r>
-        <w:rPr>
-          <w:sz w:val="32"/>
-          <w:szCs w:val="32"/>
-        </w:rPr>
-        <w:t>Vo</w:t>
-      </w:r>
-      <w:proofErr w:type="gramEnd"/>
+        <w:t>David Vo</w:t>
+      </w:r>
     </w:p>
     <w:p>
       <w:pPr>
@@ -432,7 +891,6 @@
         <w:rPr>
           <w:sz w:val="28"/>
         </w:rPr>
-        <w:lastRenderedPageBreak/>
         <w:t xml:space="preserve">Looking for </w:t>
       </w:r>
       <w:r>
@@ -457,15 +915,7 @@
         <w:rPr>
           <w:sz w:val="28"/>
         </w:rPr>
-        <w:t>Begin implementations of Options us</w:t>
-      </w:r>
-      <w:bookmarkStart w:id="0" w:name="_GoBack"/>
-      <w:bookmarkEnd w:id="0"/>
-      <w:r>
-        <w:rPr>
-          <w:sz w:val="28"/>
-        </w:rPr>
-        <w:t>ing the API</w:t>
+        <w:t>Begin implementations of Options using the API</w:t>
       </w:r>
     </w:p>
     <w:sectPr>
@@ -906,9 +1356,235 @@
     </w:lvl>
   </w:abstractNum>
   <w:abstractNum w:abstractNumId="4">
+    <w:nsid w:val="466F593F"/>
+    <w:multiLevelType w:val="hybridMultilevel"/>
+    <w:tmpl w:val="2326D392"/>
+    <w:lvl w:ilvl="0" w:tplc="04090001">
+      <w:start w:val="1"/>
+      <w:numFmt w:val="bullet"/>
+      <w:lvlText w:val=""/>
+      <w:lvlJc w:val="left"/>
+      <w:pPr>
+        <w:ind w:left="1080" w:hanging="360"/>
+      </w:pPr>
+      <w:rPr>
+        <w:rFonts w:ascii="Symbol" w:hAnsi="Symbol" w:hint="default"/>
+      </w:rPr>
+    </w:lvl>
+    <w:lvl w:ilvl="1" w:tplc="04090003" w:tentative="1">
+      <w:start w:val="1"/>
+      <w:numFmt w:val="bullet"/>
+      <w:lvlText w:val="o"/>
+      <w:lvlJc w:val="left"/>
+      <w:pPr>
+        <w:ind w:left="1800" w:hanging="360"/>
+      </w:pPr>
+      <w:rPr>
+        <w:rFonts w:ascii="Courier New" w:hAnsi="Courier New" w:cs="Courier New" w:hint="default"/>
+      </w:rPr>
+    </w:lvl>
+    <w:lvl w:ilvl="2" w:tplc="04090005" w:tentative="1">
+      <w:start w:val="1"/>
+      <w:numFmt w:val="bullet"/>
+      <w:lvlText w:val=""/>
+      <w:lvlJc w:val="left"/>
+      <w:pPr>
+        <w:ind w:left="2520" w:hanging="360"/>
+      </w:pPr>
+      <w:rPr>
+        <w:rFonts w:ascii="Wingdings" w:hAnsi="Wingdings" w:hint="default"/>
+      </w:rPr>
+    </w:lvl>
+    <w:lvl w:ilvl="3" w:tplc="04090001" w:tentative="1">
+      <w:start w:val="1"/>
+      <w:numFmt w:val="bullet"/>
+      <w:lvlText w:val=""/>
+      <w:lvlJc w:val="left"/>
+      <w:pPr>
+        <w:ind w:left="3240" w:hanging="360"/>
+      </w:pPr>
+      <w:rPr>
+        <w:rFonts w:ascii="Symbol" w:hAnsi="Symbol" w:hint="default"/>
+      </w:rPr>
+    </w:lvl>
+    <w:lvl w:ilvl="4" w:tplc="04090003" w:tentative="1">
+      <w:start w:val="1"/>
+      <w:numFmt w:val="bullet"/>
+      <w:lvlText w:val="o"/>
+      <w:lvlJc w:val="left"/>
+      <w:pPr>
+        <w:ind w:left="3960" w:hanging="360"/>
+      </w:pPr>
+      <w:rPr>
+        <w:rFonts w:ascii="Courier New" w:hAnsi="Courier New" w:cs="Courier New" w:hint="default"/>
+      </w:rPr>
+    </w:lvl>
+    <w:lvl w:ilvl="5" w:tplc="04090005" w:tentative="1">
+      <w:start w:val="1"/>
+      <w:numFmt w:val="bullet"/>
+      <w:lvlText w:val=""/>
+      <w:lvlJc w:val="left"/>
+      <w:pPr>
+        <w:ind w:left="4680" w:hanging="360"/>
+      </w:pPr>
+      <w:rPr>
+        <w:rFonts w:ascii="Wingdings" w:hAnsi="Wingdings" w:hint="default"/>
+      </w:rPr>
+    </w:lvl>
+    <w:lvl w:ilvl="6" w:tplc="04090001" w:tentative="1">
+      <w:start w:val="1"/>
+      <w:numFmt w:val="bullet"/>
+      <w:lvlText w:val=""/>
+      <w:lvlJc w:val="left"/>
+      <w:pPr>
+        <w:ind w:left="5400" w:hanging="360"/>
+      </w:pPr>
+      <w:rPr>
+        <w:rFonts w:ascii="Symbol" w:hAnsi="Symbol" w:hint="default"/>
+      </w:rPr>
+    </w:lvl>
+    <w:lvl w:ilvl="7" w:tplc="04090003" w:tentative="1">
+      <w:start w:val="1"/>
+      <w:numFmt w:val="bullet"/>
+      <w:lvlText w:val="o"/>
+      <w:lvlJc w:val="left"/>
+      <w:pPr>
+        <w:ind w:left="6120" w:hanging="360"/>
+      </w:pPr>
+      <w:rPr>
+        <w:rFonts w:ascii="Courier New" w:hAnsi="Courier New" w:cs="Courier New" w:hint="default"/>
+      </w:rPr>
+    </w:lvl>
+    <w:lvl w:ilvl="8" w:tplc="04090005" w:tentative="1">
+      <w:start w:val="1"/>
+      <w:numFmt w:val="bullet"/>
+      <w:lvlText w:val=""/>
+      <w:lvlJc w:val="left"/>
+      <w:pPr>
+        <w:ind w:left="6840" w:hanging="360"/>
+      </w:pPr>
+      <w:rPr>
+        <w:rFonts w:ascii="Wingdings" w:hAnsi="Wingdings" w:hint="default"/>
+      </w:rPr>
+    </w:lvl>
+  </w:abstractNum>
+  <w:abstractNum w:abstractNumId="5">
     <w:nsid w:val="47956BA6"/>
     <w:multiLevelType w:val="hybridMultilevel"/>
     <w:tmpl w:val="1FF088EA"/>
+    <w:lvl w:ilvl="0" w:tplc="04090001">
+      <w:start w:val="1"/>
+      <w:numFmt w:val="bullet"/>
+      <w:lvlText w:val=""/>
+      <w:lvlJc w:val="left"/>
+      <w:pPr>
+        <w:ind w:left="720" w:hanging="360"/>
+      </w:pPr>
+      <w:rPr>
+        <w:rFonts w:ascii="Symbol" w:hAnsi="Symbol" w:hint="default"/>
+      </w:rPr>
+    </w:lvl>
+    <w:lvl w:ilvl="1" w:tplc="04090003" w:tentative="1">
+      <w:start w:val="1"/>
+      <w:numFmt w:val="bullet"/>
+      <w:lvlText w:val="o"/>
+      <w:lvlJc w:val="left"/>
+      <w:pPr>
+        <w:ind w:left="1440" w:hanging="360"/>
+      </w:pPr>
+      <w:rPr>
+        <w:rFonts w:ascii="Courier New" w:hAnsi="Courier New" w:cs="Courier New" w:hint="default"/>
+      </w:rPr>
+    </w:lvl>
+    <w:lvl w:ilvl="2" w:tplc="04090005" w:tentative="1">
+      <w:start w:val="1"/>
+      <w:numFmt w:val="bullet"/>
+      <w:lvlText w:val=""/>
+      <w:lvlJc w:val="left"/>
+      <w:pPr>
+        <w:ind w:left="2160" w:hanging="360"/>
+      </w:pPr>
+      <w:rPr>
+        <w:rFonts w:ascii="Wingdings" w:hAnsi="Wingdings" w:hint="default"/>
+      </w:rPr>
+    </w:lvl>
+    <w:lvl w:ilvl="3" w:tplc="04090001" w:tentative="1">
+      <w:start w:val="1"/>
+      <w:numFmt w:val="bullet"/>
+      <w:lvlText w:val=""/>
+      <w:lvlJc w:val="left"/>
+      <w:pPr>
+        <w:ind w:left="2880" w:hanging="360"/>
+      </w:pPr>
+      <w:rPr>
+        <w:rFonts w:ascii="Symbol" w:hAnsi="Symbol" w:hint="default"/>
+      </w:rPr>
+    </w:lvl>
+    <w:lvl w:ilvl="4" w:tplc="04090003" w:tentative="1">
+      <w:start w:val="1"/>
+      <w:numFmt w:val="bullet"/>
+      <w:lvlText w:val="o"/>
+      <w:lvlJc w:val="left"/>
+      <w:pPr>
+        <w:ind w:left="3600" w:hanging="360"/>
+      </w:pPr>
+      <w:rPr>
+        <w:rFonts w:ascii="Courier New" w:hAnsi="Courier New" w:cs="Courier New" w:hint="default"/>
+      </w:rPr>
+    </w:lvl>
+    <w:lvl w:ilvl="5" w:tplc="04090005" w:tentative="1">
+      <w:start w:val="1"/>
+      <w:numFmt w:val="bullet"/>
+      <w:lvlText w:val=""/>
+      <w:lvlJc w:val="left"/>
+      <w:pPr>
+        <w:ind w:left="4320" w:hanging="360"/>
+      </w:pPr>
+      <w:rPr>
+        <w:rFonts w:ascii="Wingdings" w:hAnsi="Wingdings" w:hint="default"/>
+      </w:rPr>
+    </w:lvl>
+    <w:lvl w:ilvl="6" w:tplc="04090001" w:tentative="1">
+      <w:start w:val="1"/>
+      <w:numFmt w:val="bullet"/>
+      <w:lvlText w:val=""/>
+      <w:lvlJc w:val="left"/>
+      <w:pPr>
+        <w:ind w:left="5040" w:hanging="360"/>
+      </w:pPr>
+      <w:rPr>
+        <w:rFonts w:ascii="Symbol" w:hAnsi="Symbol" w:hint="default"/>
+      </w:rPr>
+    </w:lvl>
+    <w:lvl w:ilvl="7" w:tplc="04090003" w:tentative="1">
+      <w:start w:val="1"/>
+      <w:numFmt w:val="bullet"/>
+      <w:lvlText w:val="o"/>
+      <w:lvlJc w:val="left"/>
+      <w:pPr>
+        <w:ind w:left="5760" w:hanging="360"/>
+      </w:pPr>
+      <w:rPr>
+        <w:rFonts w:ascii="Courier New" w:hAnsi="Courier New" w:cs="Courier New" w:hint="default"/>
+      </w:rPr>
+    </w:lvl>
+    <w:lvl w:ilvl="8" w:tplc="04090005" w:tentative="1">
+      <w:start w:val="1"/>
+      <w:numFmt w:val="bullet"/>
+      <w:lvlText w:val=""/>
+      <w:lvlJc w:val="left"/>
+      <w:pPr>
+        <w:ind w:left="6480" w:hanging="360"/>
+      </w:pPr>
+      <w:rPr>
+        <w:rFonts w:ascii="Wingdings" w:hAnsi="Wingdings" w:hint="default"/>
+      </w:rPr>
+    </w:lvl>
+  </w:abstractNum>
+  <w:abstractNum w:abstractNumId="6">
+    <w:nsid w:val="651A677D"/>
+    <w:multiLevelType w:val="hybridMultilevel"/>
+    <w:tmpl w:val="D6783E6A"/>
     <w:lvl w:ilvl="0" w:tplc="04090001">
       <w:start w:val="1"/>
       <w:numFmt w:val="bullet"/>
@@ -1031,6 +1707,24 @@
     <w:abstractNumId w:val="2"/>
   </w:num>
   <w:num w:numId="5">
+    <w:abstractNumId w:val="5"/>
+  </w:num>
+  <w:num w:numId="6">
+    <w:abstractNumId w:val="0"/>
+    <w:lvlOverride w:ilvl="0"/>
+    <w:lvlOverride w:ilvl="1"/>
+    <w:lvlOverride w:ilvl="2"/>
+    <w:lvlOverride w:ilvl="3"/>
+    <w:lvlOverride w:ilvl="4"/>
+    <w:lvlOverride w:ilvl="5"/>
+    <w:lvlOverride w:ilvl="6"/>
+    <w:lvlOverride w:ilvl="7"/>
+    <w:lvlOverride w:ilvl="8"/>
+  </w:num>
+  <w:num w:numId="7">
+    <w:abstractNumId w:val="6"/>
+  </w:num>
+  <w:num w:numId="8">
     <w:abstractNumId w:val="4"/>
   </w:num>
 </w:numbering>
@@ -1431,6 +2125,27 @@
     <w:qFormat/>
     <w:rsid w:val="006D2CC4"/>
   </w:style>
+  <w:style w:type="paragraph" w:styleId="Heading1">
+    <w:name w:val="heading 1"/>
+    <w:basedOn w:val="Normal"/>
+    <w:next w:val="Normal"/>
+    <w:link w:val="Heading1Char"/>
+    <w:uiPriority w:val="9"/>
+    <w:qFormat/>
+    <w:rsid w:val="00585A14"/>
+    <w:pPr>
+      <w:keepNext/>
+      <w:keepLines/>
+      <w:spacing w:before="240" w:after="0"/>
+      <w:outlineLvl w:val="0"/>
+    </w:pPr>
+    <w:rPr>
+      <w:rFonts w:asciiTheme="majorHAnsi" w:eastAsiaTheme="majorEastAsia" w:hAnsiTheme="majorHAnsi" w:cstheme="majorBidi"/>
+      <w:color w:val="2E74B5" w:themeColor="accent1" w:themeShade="BF"/>
+      <w:sz w:val="32"/>
+      <w:szCs w:val="32"/>
+    </w:rPr>
+  </w:style>
   <w:style w:type="character" w:default="1" w:styleId="DefaultParagraphFont">
     <w:name w:val="Default Paragraph Font"/>
     <w:uiPriority w:val="1"/>
@@ -1468,6 +2183,19 @@
       <w:ind w:left="720"/>
       <w:contextualSpacing/>
     </w:pPr>
+  </w:style>
+  <w:style w:type="character" w:customStyle="1" w:styleId="Heading1Char">
+    <w:name w:val="Heading 1 Char"/>
+    <w:basedOn w:val="DefaultParagraphFont"/>
+    <w:link w:val="Heading1"/>
+    <w:uiPriority w:val="9"/>
+    <w:rsid w:val="00585A14"/>
+    <w:rPr>
+      <w:rFonts w:asciiTheme="majorHAnsi" w:eastAsiaTheme="majorEastAsia" w:hAnsiTheme="majorHAnsi" w:cstheme="majorBidi"/>
+      <w:color w:val="2E74B5" w:themeColor="accent1" w:themeShade="BF"/>
+      <w:sz w:val="32"/>
+      <w:szCs w:val="32"/>
+    </w:rPr>
   </w:style>
 </w:styles>
 </file>

</xml_diff>